<commit_message>
tempate and report route changes
</commit_message>
<xml_diff>
--- a/ai/doc-generation/output.docx
+++ b/ai/doc-generation/output.docx
@@ -1259,7 +1259,7 @@
                                     <w:sz w:val="16"/>
                                     <w:szCs w:val="16"/>
                                   </w:rPr>
-                                  <w:t xml:space="preserve"> I don't know.</w:t>
+                                  <w:t xml:space="preserve"> john.smith@example.com</w:t>
                                 </w:r>
                                 <w:r>
                                   <w:rPr>
@@ -1522,7 +1522,7 @@
                               <w:sz w:val="16"/>
                               <w:szCs w:val="16"/>
                             </w:rPr>
-                            <w:t xml:space="preserve"> I don't know.</w:t>
+                            <w:t xml:space="preserve"> john.smith@example.com</w:t>
                           </w:r>
                           <w:r>
                             <w:rPr>
@@ -3288,7 +3288,7 @@
                     <w:sz w:val="20"/>
                     <w:szCs w:val="20"/>
                   </w:rPr>
-                  <w:t xml:space="preserve"> John Smith's occupation is software engineer.</w:t>
+                  <w:t xml:space="preserve"> Software Engineer</w:t>
                 </w:r>
                 <w:r>
                   <w:rPr>
@@ -3385,7 +3385,7 @@
                     <w:sz w:val="20"/>
                     <w:szCs w:val="20"/>
                   </w:rPr>
-                  <w:t xml:space="preserve"> Emily Johnson's occupation is graphic designer.</w:t>
+                  <w:t xml:space="preserve"> Graphic Designer</w:t>
                 </w:r>
                 <w:r>
                   <w:rPr>
@@ -3572,7 +3572,7 @@
                     <w:sz w:val="20"/>
                     <w:szCs w:val="20"/>
                   </w:rPr>
-                  <w:t xml:space="preserve"> Emily Johnson's total annual earnings are $60,000.</w:t>
+                  <w:t xml:space="preserve"> $60,000</w:t>
                 </w:r>
                 <w:r>
                   <w:rPr>
@@ -3805,7 +3805,7 @@
                         <w:sz w:val="20"/>
                         <w:szCs w:val="20"/>
                       </w:rPr>
-                      <w:t xml:space="preserve"> Client 1 (John Smith) had no medical conditions.</w:t>
+                      <w:t xml:space="preserve"> None</w:t>
                     </w:r>
                     <w:proofErr w:type="spellStart"/>
                     <w:r>
@@ -3859,7 +3859,7 @@
                         <w:sz w:val="20"/>
                         <w:szCs w:val="20"/>
                       </w:rPr>
-                      <w:t xml:space="preserve"> Emily Johnson had no medical conditions.</w:t>
+                      <w:t xml:space="preserve"> None</w:t>
                     </w:r>
                     <w:r>
                       <w:rPr>
@@ -3957,7 +3957,7 @@
                         <w:sz w:val="20"/>
                         <w:szCs w:val="20"/>
                       </w:rPr>
-                      <w:t xml:space="preserve"> John Smith was the dependent of his young son, Bazza.</w:t>
+                      <w:t xml:space="preserve"> Client One is the father of Bazza.</w:t>
                     </w:r>
                     <w:proofErr w:type="spellStart"/>
                     <w:r>
@@ -4014,7 +4014,17 @@
                         <w:sz w:val="20"/>
                         <w:szCs w:val="20"/>
                       </w:rPr>
-                      <w:t xml:space="preserve"> Bazza</w:t>
+                      <w:t/>
+                    </w:r>
+                    <w:r>
+                      <w:br/>
+                    </w:r>
+                    <w:r>
+                      <w:rPr>
+                        <w:sz w:val="20"/>
+                        <w:szCs w:val="20"/>
+                      </w:rPr>
+                      <w:t xml:space="preserve">Bazza</w:t>
                     </w:r>
                     <w:proofErr w:type="spellStart"/>
                     <w:r>
@@ -4141,7 +4151,7 @@
             <w:rPr>
               <w:rFonts w:cs="Noto Sans"/>
             </w:rPr>
-            <w:t xml:space="preserve"> John Smith: Avert to risk, very cautious person, lovely person. Emily Johnson: Good health, steady income, optimizing budgeting skills.</w:t>
+            <w:t xml:space="preserve"> John Smith: Very cautious, lovely person. Emily Johnson: No profile notes.</w:t>
           </w:r>
           <w:proofErr w:type="spellStart"/>
           <w:r>
@@ -4172,7 +4182,7 @@
         </w:sdtPr>
         <w:sdtContent>
           <w:r>
-            <w:t xml:space="preserve"> Achieve financial stability over five years by making informed decisions and being mindful of expenses.</w:t>
+            <w:t xml:space="preserve"> John Smith seeks to achieve a 5 year plan to better manage expenses and improve financial well-being.</w:t>
           </w:r>
           <w:proofErr w:type="spellStart"/>
           <w:r>
@@ -4198,7 +4208,7 @@
         </w:sdtPr>
         <w:sdtContent>
           <w:r>
-            <w:t xml:space="preserve"> 5 year plan to achieve financial well-being through making informed decisions and being mindful of expenses.</w:t>
+            <w:t xml:space="preserve"> The goal is to achieve a 5 year plan with John Smith and Emily Johnson.</w:t>
           </w:r>
           <w:proofErr w:type="spellStart"/>
           <w:r>
@@ -4314,7 +4324,7 @@
             <w:rPr>
               <w:rFonts w:cs="Noto Sans"/>
             </w:rPr>
-            <w:t xml:space="preserve"> Spend less than you earn, track your expenses, save for emergencies, and make informed decisions.</w:t>
+            <w:t xml:space="preserve"> Both clients need financial advice to manage their expenses and improve their financial well-being.</w:t>
           </w:r>
           <w:proofErr w:type="spellStart"/>
           <w:r>
@@ -4520,7 +4530,7 @@
             <w:rPr>
               <w:rFonts w:cs="Noto Sans"/>
             </w:rPr>
-            <w:t xml:space="preserve"> 6666</w:t>
+            <w:t xml:space="preserve"> 6,666</w:t>
           </w:r>
           <w:proofErr w:type="spellStart"/>
           <w:r>
@@ -5128,7 +5138,7 @@
                     <w:sz w:val="20"/>
                     <w:szCs w:val="20"/>
                   </w:rPr>
-                  <w:t xml:space="preserve"> Avert to Risk</w:t>
+                  <w:t xml:space="preserve"> Mr.</w:t>
                 </w:r>
                 <w:r>
                   <w:rPr>
@@ -5189,7 +5199,7 @@
                     <w:sz w:val="20"/>
                     <w:szCs w:val="20"/>
                   </w:rPr>
-                  <w:t xml:space="preserve"> Emily Johnson</w:t>
+                  <w:t xml:space="preserve"> Ms.</w:t>
                 </w:r>
                 <w:r>
                   <w:rPr>
@@ -5418,7 +5428,7 @@
             <w:rPr>
               <w:rFonts w:cs="Noto Sans"/>
             </w:rPr>
-            <w:t xml:space="preserve"> John Smith was a 35 year old software engineer making $80,000 annually, with $6,666 in income and $4,500 in expenses. He had a young son named Bazza. His risk profile was adverse, described as a very cautious person.</w:t>
+            <w:t xml:space="preserve"> John Smith is a very cautious person who is looking for financial advice to better manage his expenses and improve his overall financial well-being. His risk profile is adverse with the title of 'avert to risk'.</w:t>
           </w:r>
           <w:r>
             <w:rPr>
@@ -5458,7 +5468,7 @@
             <w:rPr>
               <w:rFonts w:cs="Noto Sans"/>
             </w:rPr>
-            <w:t xml:space="preserve"> Emily Johnson was 42 years old, with an annual salary of $60,000 and in good health. She sought ways to optimize her budgeting skills.</w:t>
+            <w:t xml:space="preserve"> Emily Johnson is a graphic designer employed by Design Co. She is 42 years old, in good health and has no medical conditions. She earns $60,000 annually and has no dependents.</w:t>
           </w:r>
           <w:r>
             <w:rPr>
@@ -5512,7 +5522,7 @@
               <w:b/>
               <w:bCs/>
             </w:rPr>
-            <w:t xml:space="preserve"> Avert to Risk</w:t>
+            <w:t xml:space="preserve"> Avert to risk</w:t>
           </w:r>
           <w:proofErr w:type="spellStart"/>
           <w:r>

</xml_diff>